<commit_message>
Added additional notes on Javascript
</commit_message>
<xml_diff>
--- a/Javascript notes.docx
+++ b/Javascript notes.docx
@@ -197,20 +197,6 @@
     </w:p>
     <w:p>
       <w:pPr>
-        <w:pStyle w:val="ListParagraph"/>
-        <w:tabs>
-          <w:tab w:val="left" w:pos="900"/>
-        </w:tabs>
-        <w:ind w:left="1440"/>
-        <w:rPr>
-          <w:rFonts w:cstheme="minorHAnsi"/>
-          <w:sz w:val="24"/>
-          <w:szCs w:val="24"/>
-        </w:rPr>
-      </w:pPr>
-    </w:p>
-    <w:p>
-      <w:pPr>
         <w:tabs>
           <w:tab w:val="left" w:pos="900"/>
         </w:tabs>
@@ -478,8 +464,6 @@
         </w:rPr>
         <w:t>DOM Objects</w:t>
       </w:r>
-      <w:bookmarkStart w:id="0" w:name="_GoBack"/>
-      <w:bookmarkEnd w:id="0"/>
     </w:p>
     <w:p>
       <w:pPr>
@@ -1085,24 +1069,8 @@
           <w:szCs w:val="24"/>
         </w:rPr>
       </w:pPr>
-    </w:p>
-    <w:p>
-      <w:pPr>
-        <w:rPr>
-          <w:rFonts w:cstheme="minorHAnsi"/>
-          <w:sz w:val="24"/>
-          <w:szCs w:val="24"/>
-        </w:rPr>
-      </w:pPr>
-    </w:p>
-    <w:p>
-      <w:pPr>
-        <w:rPr>
-          <w:rFonts w:cstheme="minorHAnsi"/>
-          <w:sz w:val="24"/>
-          <w:szCs w:val="24"/>
-        </w:rPr>
-      </w:pPr>
+      <w:bookmarkStart w:id="0" w:name="_GoBack"/>
+      <w:bookmarkEnd w:id="0"/>
     </w:p>
     <w:p>
       <w:pPr>
@@ -1433,7 +1401,6 @@
           <w:sz w:val="24"/>
           <w:szCs w:val="24"/>
         </w:rPr>
-        <w:lastRenderedPageBreak/>
         <w:t xml:space="preserve">            - </w:t>
       </w:r>
       <w:proofErr w:type="spellStart"/>
@@ -2655,7 +2622,6 @@
           <w:sz w:val="24"/>
           <w:szCs w:val="24"/>
         </w:rPr>
-        <w:lastRenderedPageBreak/>
         <w:t xml:space="preserve">            - </w:t>
       </w:r>
       <w:proofErr w:type="gramStart"/>

</xml_diff>